<commit_message>
Cập nhật gitignore chuẩn cho Flutter
</commit_message>
<xml_diff>
--- a/Cấu trúc dữ liệu và giải thuật.docx
+++ b/Cấu trúc dữ liệu và giải thuật.docx
@@ -3920,7 +3920,7 @@
           <v:shape id="_x0000_i1053" type="#_x0000_t75" style="width:31.8pt;height:13.8pt" o:ole="">
             <v:imagedata r:id="rId7" o:title=""/>
           </v:shape>
-          <o:OLEObject Type="Embed" ProgID="Equation.DSMT4" ShapeID="_x0000_i1053" DrawAspect="Content" ObjectID="_1828466536" r:id="rId8"/>
+          <o:OLEObject Type="Embed" ProgID="Equation.DSMT4" ShapeID="_x0000_i1053" DrawAspect="Content" ObjectID="_1828523272" r:id="rId8"/>
         </w:object>
       </w:r>
     </w:p>
@@ -4007,7 +4007,7 @@
           <v:shape id="_x0000_i1056" type="#_x0000_t75" style="width:79.2pt;height:19.8pt" o:ole="">
             <v:imagedata r:id="rId9" o:title=""/>
           </v:shape>
-          <o:OLEObject Type="Embed" ProgID="Equation.DSMT4" ShapeID="_x0000_i1056" DrawAspect="Content" ObjectID="_1828466537" r:id="rId10"/>
+          <o:OLEObject Type="Embed" ProgID="Equation.DSMT4" ShapeID="_x0000_i1056" DrawAspect="Content" ObjectID="_1828523273" r:id="rId10"/>
         </w:object>
       </w:r>
       <w:r>
@@ -4082,7 +4082,7 @@
           <v:shape id="_x0000_i1061" type="#_x0000_t75" style="width:34.2pt;height:13.8pt" o:ole="">
             <v:imagedata r:id="rId11" o:title=""/>
           </v:shape>
-          <o:OLEObject Type="Embed" ProgID="Equation.DSMT4" ShapeID="_x0000_i1061" DrawAspect="Content" ObjectID="_1828466538" r:id="rId12"/>
+          <o:OLEObject Type="Embed" ProgID="Equation.DSMT4" ShapeID="_x0000_i1061" DrawAspect="Content" ObjectID="_1828523274" r:id="rId12"/>
         </w:object>
       </w:r>
     </w:p>
@@ -4169,7 +4169,7 @@
           <v:shape id="_x0000_i1064" type="#_x0000_t75" style="width:82.8pt;height:19.8pt" o:ole="">
             <v:imagedata r:id="rId13" o:title=""/>
           </v:shape>
-          <o:OLEObject Type="Embed" ProgID="Equation.DSMT4" ShapeID="_x0000_i1064" DrawAspect="Content" ObjectID="_1828466539" r:id="rId14"/>
+          <o:OLEObject Type="Embed" ProgID="Equation.DSMT4" ShapeID="_x0000_i1064" DrawAspect="Content" ObjectID="_1828523275" r:id="rId14"/>
         </w:object>
       </w:r>
       <w:r>
@@ -4266,6 +4266,19 @@
         <w:t>nhiên</w:t>
       </w:r>
       <w:proofErr w:type="spellEnd"/>
+    </w:p>
+    <w:p>
+      <w:r>
+        <w:rPr>
+          <w:position w:val="-24"/>
+        </w:rPr>
+        <w:object w:dxaOrig="3280" w:dyaOrig="680" w14:anchorId="4ADC4185">
+          <v:shape id="_x0000_i1074" type="#_x0000_t75" style="width:163.8pt;height:34.2pt" o:ole="">
+            <v:imagedata r:id="rId15" o:title=""/>
+          </v:shape>
+          <o:OLEObject Type="Embed" ProgID="Equation.DSMT4" ShapeID="_x0000_i1074" DrawAspect="Content" ObjectID="_1828523276" r:id="rId16"/>
+        </w:object>
+      </w:r>
     </w:p>
     <w:tbl>
       <w:tblPr>
@@ -4604,6 +4617,19 @@
       </w:r>
       <w:proofErr w:type="spellEnd"/>
     </w:p>
+    <w:p>
+      <w:r>
+        <w:rPr>
+          <w:position w:val="-24"/>
+        </w:rPr>
+        <w:object w:dxaOrig="4440" w:dyaOrig="680" w14:anchorId="0CEBFF3A">
+          <v:shape id="_x0000_i1077" type="#_x0000_t75" style="width:222pt;height:34.2pt" o:ole="">
+            <v:imagedata r:id="rId17" o:title=""/>
+          </v:shape>
+          <o:OLEObject Type="Embed" ProgID="Equation.DSMT4" ShapeID="_x0000_i1077" DrawAspect="Content" ObjectID="_1828523277" r:id="rId18"/>
+        </w:object>
+      </w:r>
+    </w:p>
     <w:tbl>
       <w:tblPr>
         <w:tblStyle w:val="GridTable4-Accent4"/>
@@ -4800,20 +4826,6 @@
               <w:cnfStyle w:val="000000100000" w:firstRow="0" w:lastRow="0" w:firstColumn="0" w:lastColumn="0" w:oddVBand="0" w:evenVBand="0" w:oddHBand="1" w:evenHBand="0" w:firstRowFirstColumn="0" w:firstRowLastColumn="0" w:lastRowFirstColumn="0" w:lastRowLastColumn="0"/>
             </w:pPr>
             <w:r>
-              <w:t>15</w:t>
-            </w:r>
-          </w:p>
-        </w:tc>
-        <w:tc>
-          <w:tcPr>
-            <w:tcW w:w="1393" w:type="dxa"/>
-          </w:tcPr>
-          <w:p>
-            <w:pPr>
-              <w:jc w:val="center"/>
-              <w:cnfStyle w:val="000000100000" w:firstRow="0" w:lastRow="0" w:firstColumn="0" w:lastColumn="0" w:oddVBand="0" w:evenVBand="0" w:oddHBand="1" w:evenHBand="0" w:firstRowFirstColumn="0" w:firstRowLastColumn="0" w:lastRowFirstColumn="0" w:lastRowLastColumn="0"/>
-            </w:pPr>
-            <w:r>
               <w:t>55</w:t>
             </w:r>
           </w:p>
@@ -4828,7 +4840,7 @@
               <w:cnfStyle w:val="000000100000" w:firstRow="0" w:lastRow="0" w:firstColumn="0" w:lastColumn="0" w:oddVBand="0" w:evenVBand="0" w:oddHBand="1" w:evenHBand="0" w:firstRowFirstColumn="0" w:firstRowLastColumn="0" w:lastRowFirstColumn="0" w:lastRowLastColumn="0"/>
             </w:pPr>
             <w:r>
-              <w:t>120</w:t>
+              <w:t>385</w:t>
             </w:r>
           </w:p>
         </w:tc>
@@ -4842,7 +4854,7 @@
               <w:cnfStyle w:val="000000100000" w:firstRow="0" w:lastRow="0" w:firstColumn="0" w:lastColumn="0" w:oddVBand="0" w:evenVBand="0" w:oddHBand="1" w:evenHBand="0" w:firstRowFirstColumn="0" w:firstRowLastColumn="0" w:lastRowFirstColumn="0" w:lastRowLastColumn="0"/>
             </w:pPr>
             <w:r>
-              <w:t>5050</w:t>
+              <w:t>1240</w:t>
             </w:r>
           </w:p>
         </w:tc>
@@ -4856,7 +4868,371 @@
               <w:cnfStyle w:val="000000100000" w:firstRow="0" w:lastRow="0" w:firstColumn="0" w:lastColumn="0" w:oddVBand="0" w:evenVBand="0" w:oddHBand="1" w:evenHBand="0" w:firstRowFirstColumn="0" w:firstRowLastColumn="0" w:lastRowFirstColumn="0" w:lastRowLastColumn="0"/>
             </w:pPr>
             <w:r>
-              <w:t>20100</w:t>
+              <w:t>338 350</w:t>
+            </w:r>
+          </w:p>
+        </w:tc>
+        <w:tc>
+          <w:tcPr>
+            <w:tcW w:w="1393" w:type="dxa"/>
+          </w:tcPr>
+          <w:p>
+            <w:pPr>
+              <w:jc w:val="center"/>
+              <w:cnfStyle w:val="000000100000" w:firstRow="0" w:lastRow="0" w:firstColumn="0" w:lastColumn="0" w:oddVBand="0" w:evenVBand="0" w:oddHBand="1" w:evenHBand="0" w:firstRowFirstColumn="0" w:firstRowLastColumn="0" w:lastRowFirstColumn="0" w:lastRowLastColumn="0"/>
+            </w:pPr>
+            <w:r>
+              <w:t>2 686 700</w:t>
+            </w:r>
+          </w:p>
+        </w:tc>
+      </w:tr>
+    </w:tbl>
+    <w:p>
+      <w:proofErr w:type="spellStart"/>
+      <w:r>
+        <w:rPr>
+          <w:b/>
+          <w:bCs/>
+        </w:rPr>
+        <w:t>Bài</w:t>
+      </w:r>
+      <w:proofErr w:type="spellEnd"/>
+      <w:r>
+        <w:rPr>
+          <w:b/>
+          <w:bCs/>
+        </w:rPr>
+        <w:t xml:space="preserve"> </w:t>
+      </w:r>
+      <w:proofErr w:type="spellStart"/>
+      <w:r>
+        <w:rPr>
+          <w:b/>
+          <w:bCs/>
+        </w:rPr>
+        <w:t>tập</w:t>
+      </w:r>
+      <w:proofErr w:type="spellEnd"/>
+      <w:r>
+        <w:rPr>
+          <w:b/>
+          <w:bCs/>
+        </w:rPr>
+        <w:t xml:space="preserve"> 5: </w:t>
+      </w:r>
+      <w:proofErr w:type="spellStart"/>
+      <w:r>
+        <w:t>Tổng</w:t>
+      </w:r>
+      <w:proofErr w:type="spellEnd"/>
+      <w:r>
+        <w:t xml:space="preserve"> n </w:t>
+      </w:r>
+      <w:proofErr w:type="spellStart"/>
+      <w:r>
+        <w:t>số</w:t>
+      </w:r>
+      <w:proofErr w:type="spellEnd"/>
+      <w:r>
+        <w:t xml:space="preserve"> </w:t>
+      </w:r>
+      <w:proofErr w:type="spellStart"/>
+      <w:r>
+        <w:t>lập</w:t>
+      </w:r>
+      <w:proofErr w:type="spellEnd"/>
+      <w:r>
+        <w:t xml:space="preserve"> </w:t>
+      </w:r>
+      <w:proofErr w:type="spellStart"/>
+      <w:r>
+        <w:t>phương</w:t>
+      </w:r>
+      <w:proofErr w:type="spellEnd"/>
+      <w:r>
+        <w:t xml:space="preserve"> </w:t>
+      </w:r>
+      <w:proofErr w:type="spellStart"/>
+      <w:r>
+        <w:t>đầu</w:t>
+      </w:r>
+      <w:proofErr w:type="spellEnd"/>
+      <w:r>
+        <w:t xml:space="preserve"> </w:t>
+      </w:r>
+      <w:proofErr w:type="spellStart"/>
+      <w:r>
+        <w:t>tiên</w:t>
+      </w:r>
+      <w:proofErr w:type="spellEnd"/>
+    </w:p>
+    <w:p>
+      <w:r>
+        <w:rPr>
+          <w:position w:val="-24"/>
+        </w:rPr>
+        <w:object w:dxaOrig="3860" w:dyaOrig="720" w14:anchorId="7591DCCB">
+          <v:shape id="_x0000_i1081" type="#_x0000_t75" style="width:193.2pt;height:36pt" o:ole="">
+            <v:imagedata r:id="rId19" o:title=""/>
+          </v:shape>
+          <o:OLEObject Type="Embed" ProgID="Equation.DSMT4" ShapeID="_x0000_i1081" DrawAspect="Content" ObjectID="_1828523278" r:id="rId20"/>
+        </w:object>
+      </w:r>
+    </w:p>
+    <w:tbl>
+      <w:tblPr>
+        <w:tblStyle w:val="GridTable4-Accent4"/>
+        <w:tblW w:w="5000" w:type="pct"/>
+        <w:tblLook w:val="04A0" w:firstRow="1" w:lastRow="0" w:firstColumn="1" w:lastColumn="0" w:noHBand="0" w:noVBand="1"/>
+      </w:tblPr>
+      <w:tblGrid>
+        <w:gridCol w:w="1622"/>
+        <w:gridCol w:w="526"/>
+        <w:gridCol w:w="901"/>
+        <w:gridCol w:w="1088"/>
+        <w:gridCol w:w="1371"/>
+        <w:gridCol w:w="2028"/>
+        <w:gridCol w:w="2213"/>
+      </w:tblGrid>
+      <w:tr>
+        <w:trPr>
+          <w:cnfStyle w:val="100000000000" w:firstRow="1" w:lastRow="0" w:firstColumn="0" w:lastColumn="0" w:oddVBand="0" w:evenVBand="0" w:oddHBand="0" w:evenHBand="0" w:firstRowFirstColumn="0" w:firstRowLastColumn="0" w:lastRowFirstColumn="0" w:lastRowLastColumn="0"/>
+        </w:trPr>
+        <w:tc>
+          <w:tcPr>
+            <w:cnfStyle w:val="001000000000" w:firstRow="0" w:lastRow="0" w:firstColumn="1" w:lastColumn="0" w:oddVBand="0" w:evenVBand="0" w:oddHBand="0" w:evenHBand="0" w:firstRowFirstColumn="0" w:firstRowLastColumn="0" w:lastRowFirstColumn="0" w:lastRowLastColumn="0"/>
+            <w:tcW w:w="832" w:type="pct"/>
+            <w:tcBorders>
+              <w:right w:val="single" w:sz="2" w:space="0" w:color="FFFFFF" w:themeColor="background1"/>
+            </w:tcBorders>
+          </w:tcPr>
+          <w:p>
+            <w:pPr>
+              <w:jc w:val="center"/>
+            </w:pPr>
+            <w:r>
+              <w:t>n</w:t>
+            </w:r>
+          </w:p>
+        </w:tc>
+        <w:tc>
+          <w:tcPr>
+            <w:tcW w:w="270" w:type="pct"/>
+            <w:tcBorders>
+              <w:left w:val="single" w:sz="2" w:space="0" w:color="FFFFFF" w:themeColor="background1"/>
+              <w:right w:val="single" w:sz="2" w:space="0" w:color="FFFFFF" w:themeColor="background1"/>
+            </w:tcBorders>
+          </w:tcPr>
+          <w:p>
+            <w:pPr>
+              <w:jc w:val="center"/>
+              <w:cnfStyle w:val="100000000000" w:firstRow="1" w:lastRow="0" w:firstColumn="0" w:lastColumn="0" w:oddVBand="0" w:evenVBand="0" w:oddHBand="0" w:evenHBand="0" w:firstRowFirstColumn="0" w:firstRowLastColumn="0" w:lastRowFirstColumn="0" w:lastRowLastColumn="0"/>
+            </w:pPr>
+            <w:r>
+              <w:t>1</w:t>
+            </w:r>
+          </w:p>
+        </w:tc>
+        <w:tc>
+          <w:tcPr>
+            <w:tcW w:w="462" w:type="pct"/>
+            <w:tcBorders>
+              <w:left w:val="single" w:sz="2" w:space="0" w:color="FFFFFF" w:themeColor="background1"/>
+              <w:right w:val="single" w:sz="2" w:space="0" w:color="FFFFFF" w:themeColor="background1"/>
+            </w:tcBorders>
+          </w:tcPr>
+          <w:p>
+            <w:pPr>
+              <w:jc w:val="center"/>
+              <w:cnfStyle w:val="100000000000" w:firstRow="1" w:lastRow="0" w:firstColumn="0" w:lastColumn="0" w:oddVBand="0" w:evenVBand="0" w:oddHBand="0" w:evenHBand="0" w:firstRowFirstColumn="0" w:firstRowLastColumn="0" w:lastRowFirstColumn="0" w:lastRowLastColumn="0"/>
+            </w:pPr>
+            <w:r>
+              <w:t>5</w:t>
+            </w:r>
+          </w:p>
+        </w:tc>
+        <w:tc>
+          <w:tcPr>
+            <w:tcW w:w="558" w:type="pct"/>
+            <w:tcBorders>
+              <w:left w:val="single" w:sz="2" w:space="0" w:color="FFFFFF" w:themeColor="background1"/>
+              <w:right w:val="single" w:sz="2" w:space="0" w:color="FFFFFF" w:themeColor="background1"/>
+            </w:tcBorders>
+          </w:tcPr>
+          <w:p>
+            <w:pPr>
+              <w:jc w:val="center"/>
+              <w:cnfStyle w:val="100000000000" w:firstRow="1" w:lastRow="0" w:firstColumn="0" w:lastColumn="0" w:oddVBand="0" w:evenVBand="0" w:oddHBand="0" w:evenHBand="0" w:firstRowFirstColumn="0" w:firstRowLastColumn="0" w:lastRowFirstColumn="0" w:lastRowLastColumn="0"/>
+            </w:pPr>
+            <w:r>
+              <w:t>10</w:t>
+            </w:r>
+          </w:p>
+        </w:tc>
+        <w:tc>
+          <w:tcPr>
+            <w:tcW w:w="703" w:type="pct"/>
+            <w:tcBorders>
+              <w:left w:val="single" w:sz="2" w:space="0" w:color="FFFFFF" w:themeColor="background1"/>
+              <w:right w:val="single" w:sz="2" w:space="0" w:color="FFFFFF" w:themeColor="background1"/>
+            </w:tcBorders>
+          </w:tcPr>
+          <w:p>
+            <w:pPr>
+              <w:jc w:val="center"/>
+              <w:cnfStyle w:val="100000000000" w:firstRow="1" w:lastRow="0" w:firstColumn="0" w:lastColumn="0" w:oddVBand="0" w:evenVBand="0" w:oddHBand="0" w:evenHBand="0" w:firstRowFirstColumn="0" w:firstRowLastColumn="0" w:lastRowFirstColumn="0" w:lastRowLastColumn="0"/>
+            </w:pPr>
+            <w:r>
+              <w:t>15</w:t>
+            </w:r>
+          </w:p>
+        </w:tc>
+        <w:tc>
+          <w:tcPr>
+            <w:tcW w:w="1040" w:type="pct"/>
+            <w:tcBorders>
+              <w:left w:val="single" w:sz="2" w:space="0" w:color="FFFFFF" w:themeColor="background1"/>
+              <w:right w:val="single" w:sz="2" w:space="0" w:color="FFFFFF" w:themeColor="background1"/>
+            </w:tcBorders>
+          </w:tcPr>
+          <w:p>
+            <w:pPr>
+              <w:jc w:val="center"/>
+              <w:cnfStyle w:val="100000000000" w:firstRow="1" w:lastRow="0" w:firstColumn="0" w:lastColumn="0" w:oddVBand="0" w:evenVBand="0" w:oddHBand="0" w:evenHBand="0" w:firstRowFirstColumn="0" w:firstRowLastColumn="0" w:lastRowFirstColumn="0" w:lastRowLastColumn="0"/>
+            </w:pPr>
+            <w:r>
+              <w:t>100</w:t>
+            </w:r>
+          </w:p>
+        </w:tc>
+        <w:tc>
+          <w:tcPr>
+            <w:tcW w:w="1136" w:type="pct"/>
+            <w:tcBorders>
+              <w:left w:val="single" w:sz="2" w:space="0" w:color="FFFFFF" w:themeColor="background1"/>
+            </w:tcBorders>
+          </w:tcPr>
+          <w:p>
+            <w:pPr>
+              <w:jc w:val="center"/>
+              <w:cnfStyle w:val="100000000000" w:firstRow="1" w:lastRow="0" w:firstColumn="0" w:lastColumn="0" w:oddVBand="0" w:evenVBand="0" w:oddHBand="0" w:evenHBand="0" w:firstRowFirstColumn="0" w:firstRowLastColumn="0" w:lastRowFirstColumn="0" w:lastRowLastColumn="0"/>
+            </w:pPr>
+            <w:r>
+              <w:t>200</w:t>
+            </w:r>
+          </w:p>
+        </w:tc>
+      </w:tr>
+      <w:tr>
+        <w:trPr>
+          <w:cnfStyle w:val="000000100000" w:firstRow="0" w:lastRow="0" w:firstColumn="0" w:lastColumn="0" w:oddVBand="0" w:evenVBand="0" w:oddHBand="1" w:evenHBand="0" w:firstRowFirstColumn="0" w:firstRowLastColumn="0" w:lastRowFirstColumn="0" w:lastRowLastColumn="0"/>
+        </w:trPr>
+        <w:tc>
+          <w:tcPr>
+            <w:cnfStyle w:val="001000000000" w:firstRow="0" w:lastRow="0" w:firstColumn="1" w:lastColumn="0" w:oddVBand="0" w:evenVBand="0" w:oddHBand="0" w:evenHBand="0" w:firstRowFirstColumn="0" w:firstRowLastColumn="0" w:lastRowFirstColumn="0" w:lastRowLastColumn="0"/>
+            <w:tcW w:w="832" w:type="pct"/>
+          </w:tcPr>
+          <w:p>
+            <w:pPr>
+              <w:jc w:val="center"/>
+            </w:pPr>
+            <w:proofErr w:type="spellStart"/>
+            <w:r>
+              <w:t>Kết</w:t>
+            </w:r>
+            <w:proofErr w:type="spellEnd"/>
+            <w:r>
+              <w:t xml:space="preserve"> </w:t>
+            </w:r>
+            <w:proofErr w:type="spellStart"/>
+            <w:r>
+              <w:t>quả</w:t>
+            </w:r>
+            <w:proofErr w:type="spellEnd"/>
+          </w:p>
+        </w:tc>
+        <w:tc>
+          <w:tcPr>
+            <w:tcW w:w="270" w:type="pct"/>
+          </w:tcPr>
+          <w:p>
+            <w:pPr>
+              <w:jc w:val="center"/>
+              <w:cnfStyle w:val="000000100000" w:firstRow="0" w:lastRow="0" w:firstColumn="0" w:lastColumn="0" w:oddVBand="0" w:evenVBand="0" w:oddHBand="1" w:evenHBand="0" w:firstRowFirstColumn="0" w:firstRowLastColumn="0" w:lastRowFirstColumn="0" w:lastRowLastColumn="0"/>
+            </w:pPr>
+            <w:r>
+              <w:t>1</w:t>
+            </w:r>
+          </w:p>
+        </w:tc>
+        <w:tc>
+          <w:tcPr>
+            <w:tcW w:w="462" w:type="pct"/>
+          </w:tcPr>
+          <w:p>
+            <w:pPr>
+              <w:jc w:val="center"/>
+              <w:cnfStyle w:val="000000100000" w:firstRow="0" w:lastRow="0" w:firstColumn="0" w:lastColumn="0" w:oddVBand="0" w:evenVBand="0" w:oddHBand="1" w:evenHBand="0" w:firstRowFirstColumn="0" w:firstRowLastColumn="0" w:lastRowFirstColumn="0" w:lastRowLastColumn="0"/>
+            </w:pPr>
+            <w:r>
+              <w:t>225</w:t>
+            </w:r>
+          </w:p>
+        </w:tc>
+        <w:tc>
+          <w:tcPr>
+            <w:tcW w:w="558" w:type="pct"/>
+          </w:tcPr>
+          <w:p>
+            <w:pPr>
+              <w:jc w:val="center"/>
+              <w:cnfStyle w:val="000000100000" w:firstRow="0" w:lastRow="0" w:firstColumn="0" w:lastColumn="0" w:oddVBand="0" w:evenVBand="0" w:oddHBand="1" w:evenHBand="0" w:firstRowFirstColumn="0" w:firstRowLastColumn="0" w:lastRowFirstColumn="0" w:lastRowLastColumn="0"/>
+            </w:pPr>
+            <w:r>
+              <w:t>3025</w:t>
+            </w:r>
+          </w:p>
+        </w:tc>
+        <w:tc>
+          <w:tcPr>
+            <w:tcW w:w="703" w:type="pct"/>
+          </w:tcPr>
+          <w:p>
+            <w:pPr>
+              <w:jc w:val="center"/>
+              <w:cnfStyle w:val="000000100000" w:firstRow="0" w:lastRow="0" w:firstColumn="0" w:lastColumn="0" w:oddVBand="0" w:evenVBand="0" w:oddHBand="1" w:evenHBand="0" w:firstRowFirstColumn="0" w:firstRowLastColumn="0" w:lastRowFirstColumn="0" w:lastRowLastColumn="0"/>
+            </w:pPr>
+            <w:r>
+              <w:t>14 400</w:t>
+            </w:r>
+          </w:p>
+        </w:tc>
+        <w:tc>
+          <w:tcPr>
+            <w:tcW w:w="1040" w:type="pct"/>
+          </w:tcPr>
+          <w:p>
+            <w:pPr>
+              <w:jc w:val="center"/>
+              <w:cnfStyle w:val="000000100000" w:firstRow="0" w:lastRow="0" w:firstColumn="0" w:lastColumn="0" w:oddVBand="0" w:evenVBand="0" w:oddHBand="1" w:evenHBand="0" w:firstRowFirstColumn="0" w:firstRowLastColumn="0" w:lastRowFirstColumn="0" w:lastRowLastColumn="0"/>
+            </w:pPr>
+            <w:r>
+              <w:t>25 502 500</w:t>
+            </w:r>
+          </w:p>
+        </w:tc>
+        <w:tc>
+          <w:tcPr>
+            <w:tcW w:w="1136" w:type="pct"/>
+          </w:tcPr>
+          <w:p>
+            <w:pPr>
+              <w:jc w:val="center"/>
+              <w:cnfStyle w:val="000000100000" w:firstRow="0" w:lastRow="0" w:firstColumn="0" w:lastColumn="0" w:oddVBand="0" w:evenVBand="0" w:oddHBand="1" w:evenHBand="0" w:firstRowFirstColumn="0" w:firstRowLastColumn="0" w:lastRowFirstColumn="0" w:lastRowLastColumn="0"/>
+            </w:pPr>
+            <w:r>
+              <w:t>404 010 000</w:t>
             </w:r>
           </w:p>
         </w:tc>
@@ -5145,7 +5521,7 @@
                     </pic:cNvPicPr>
                   </pic:nvPicPr>
                   <pic:blipFill>
-                    <a:blip r:embed="rId15" cstate="print">
+                    <a:blip r:embed="rId21" cstate="print">
                       <a:extLst>
                         <a:ext uri="{28A0092B-C50C-407E-A947-70E740481C1C}">
                           <a14:useLocalDpi xmlns:a14="http://schemas.microsoft.com/office/drawing/2010/main" val="0"/>
@@ -8163,8 +8539,8 @@
       </w:pPr>
     </w:p>
     <w:sectPr>
-      <w:headerReference w:type="default" r:id="rId16"/>
-      <w:footerReference w:type="default" r:id="rId17"/>
+      <w:headerReference w:type="default" r:id="rId22"/>
+      <w:footerReference w:type="default" r:id="rId23"/>
       <w:pgSz w:w="12240" w:h="15840"/>
       <w:pgMar w:top="1440" w:right="1041" w:bottom="1440" w:left="1440" w:header="720" w:footer="720" w:gutter="0"/>
       <w:cols w:space="720"/>
@@ -42426,7 +42802,7 @@
   <w:style w:type="paragraph" w:default="1" w:styleId="Normal">
     <w:name w:val="Normal"/>
     <w:qFormat/>
-    <w:rsid w:val="00334220"/>
+    <w:rsid w:val="005534D4"/>
   </w:style>
   <w:style w:type="paragraph" w:styleId="Heading1">
     <w:name w:val="heading 1"/>

</xml_diff>